<commit_message>
Changes to DSP core for timing closure
</commit_message>
<xml_diff>
--- a/firmware/common/DspCoreLib/CryoDetCmb/simulink/CryoDetMultiChan_CMB_block_register_description.docx
+++ b/firmware/common/DspCoreLib/CryoDetCmb/simulink/CryoDetMultiChan_CMB_block_register_description.docx
@@ -1046,7 +1046,15 @@
                 <w:szCs w:val="20"/>
                 <w:u w:val="single"/>
               </w:rPr>
-              <w:t>eband offset frequency 185MHz/2</w:t>
+              <w:t>eband offset frequency 307.2</w:t>
+            </w:r>
+            <w:r>
+              <w:rPr>
+                <w:sz w:val="20"/>
+                <w:szCs w:val="20"/>
+                <w:u w:val="single"/>
+              </w:rPr>
+              <w:t>MHz/2</w:t>
             </w:r>
             <w:r>
               <w:rPr>
@@ -1063,7 +1071,15 @@
                 <w:szCs w:val="20"/>
                 <w:u w:val="single"/>
               </w:rPr>
-              <w:t xml:space="preserve"> =2.8125 kHz per LSB</w:t>
+              <w:t xml:space="preserve"> =4.6875</w:t>
+            </w:r>
+            <w:r>
+              <w:rPr>
+                <w:sz w:val="20"/>
+                <w:szCs w:val="20"/>
+                <w:u w:val="single"/>
+              </w:rPr>
+              <w:t xml:space="preserve"> kHz per LSB</w:t>
             </w:r>
           </w:p>
         </w:tc>
@@ -1192,7 +1208,14 @@
                 <w:sz w:val="20"/>
                 <w:szCs w:val="20"/>
               </w:rPr>
-              <w:t xml:space="preserve"> bits in increments of 185MHz/2</w:t>
+              <w:t xml:space="preserve"> bits in increments of 307.2</w:t>
+            </w:r>
+            <w:r>
+              <w:rPr>
+                <w:sz w:val="20"/>
+                <w:szCs w:val="20"/>
+              </w:rPr>
+              <w:t>MHz/2</w:t>
             </w:r>
             <w:r>
               <w:rPr>
@@ -1207,7 +1230,23 @@
                 <w:sz w:val="20"/>
                 <w:szCs w:val="20"/>
               </w:rPr>
-              <w:t xml:space="preserve"> ~= 2.8 kHz</w:t>
+              <w:t xml:space="preserve"> ~= </w:t>
+            </w:r>
+            <w:r>
+              <w:rPr>
+                <w:sz w:val="20"/>
+                <w:szCs w:val="20"/>
+              </w:rPr>
+              <w:t>4.6875</w:t>
+            </w:r>
+            <w:bookmarkStart w:id="0" w:name="_GoBack"/>
+            <w:bookmarkEnd w:id="0"/>
+            <w:r>
+              <w:rPr>
+                <w:sz w:val="20"/>
+                <w:szCs w:val="20"/>
+              </w:rPr>
+              <w:t xml:space="preserve"> kHz</w:t>
             </w:r>
           </w:p>
           <w:p>
@@ -2311,8 +2350,6 @@
               </w:rPr>
               <w:t>Sets the tuning frequency of the DAC output to match the band of the DAC unconverter</w:t>
             </w:r>
-            <w:bookmarkStart w:id="0" w:name="_GoBack"/>
-            <w:bookmarkEnd w:id="0"/>
           </w:p>
         </w:tc>
       </w:tr>

</xml_diff>